<commit_message>
linux client baseline thread based event handling for audio, keystroke and serial
</commit_message>
<xml_diff>
--- a/Pinout_Planning.docx
+++ b/Pinout_Planning.docx
@@ -18,7 +18,7 @@
         <mc:AlternateContent>
           <mc:Choice Requires="wpg">
             <w:drawing>
-              <wp:anchor xmlns:wp="http://schemas.openxmlformats.org/drawingml/2006/wordprocessingDrawing" distT="0" distB="0" distL="115200" distR="115200" simplePos="0" relativeHeight="2048" behindDoc="0" locked="0" layoutInCell="1" allowOverlap="1">
+              <wp:anchor xmlns:wp="http://schemas.openxmlformats.org/drawingml/2006/wordprocessingDrawing" xmlns:wp14="http://schemas.microsoft.com/office/word/2010/wordprocessingDrawing" distT="0" distB="0" distL="115200" distR="115200" simplePos="0" relativeHeight="2048" behindDoc="0" locked="0" layoutInCell="1" allowOverlap="1">
                 <wp:simplePos x="0" y="0"/>
                 <wp:positionH relativeFrom="column">
                   <wp:posOffset>1731283</wp:posOffset>
@@ -45,7 +45,7 @@
                       </pic:nvPicPr>
                       <pic:blipFill>
                         <a:blip r:embed="rId9"/>
-                        <a:srcRect l="5373" t="0" r="5222" b="0"/>
+                        <a:srcRect l="5373" t="0" r="5221" b="0"/>
                         <a:stretch/>
                       </pic:blipFill>
                       <pic:spPr bwMode="auto">
@@ -2091,6 +2091,25 @@
     </w:p>
     <w:p>
       <w:pPr>
+        <w:shd w:val="nil"/>
+        <w:rPr>
+          <w:highlight w:val="none"/>
+        </w:rPr>
+      </w:pPr>
+      <w:r>
+        <w:rPr>
+          <w:highlight w:val="none"/>
+        </w:rPr>
+        <w:br w:type="page" w:clear="all"/>
+      </w:r>
+      <w:r>
+        <w:rPr>
+          <w:highlight w:val="none"/>
+        </w:rPr>
+      </w:r>
+    </w:p>
+    <w:p>
+      <w:pPr>
         <w:jc w:val="left"/>
         <w:rPr>
           <w:highlight w:val="none"/>
@@ -2105,7 +2124,7 @@
         <mc:AlternateContent>
           <mc:Choice Requires="wpg">
             <w:drawing>
-              <wp:anchor xmlns:wp="http://schemas.openxmlformats.org/drawingml/2006/wordprocessingDrawing" distT="0" distB="0" distL="115200" distR="115200" simplePos="0" relativeHeight="50176" behindDoc="1" locked="0" layoutInCell="1" allowOverlap="1">
+              <wp:anchor xmlns:wp="http://schemas.openxmlformats.org/drawingml/2006/wordprocessingDrawing" xmlns:wp14="http://schemas.microsoft.com/office/word/2010/wordprocessingDrawing" distT="0" distB="0" distL="115200" distR="115200" simplePos="0" relativeHeight="50176" behindDoc="1" locked="0" layoutInCell="1" allowOverlap="1">
                 <wp:simplePos x="0" y="0"/>
                 <wp:positionH relativeFrom="column">
                   <wp:posOffset>3085519</wp:posOffset>
@@ -2182,7 +2201,6 @@
       <w:r>
         <w:t xml:space="preserve">128x128</w:t>
       </w:r>
-      <w:r/>
       <w:r>
         <w:t xml:space="preserve">) via </w:t>
       </w:r>
@@ -2741,11 +2759,974 @@
       </w:r>
       <w:r/>
     </w:p>
+    <w:p>
+      <w:pPr>
+        <w:pStyle w:val="824"/>
+        <w:numPr>
+          <w:ilvl w:val="0"/>
+          <w:numId w:val="1"/>
+        </w:numPr>
+        <w:jc w:val="left"/>
+      </w:pPr>
+      <w:r>
+        <w:rPr>
+          <w:highlight w:val="none"/>
+        </w:rPr>
+        <w:t xml:space="preserve">Change Mic</w:t>
+      </w:r>
+      <w:r>
+        <w:rPr>
+          <w:highlight w:val="none"/>
+        </w:rPr>
+      </w:r>
+    </w:p>
+    <w:p>
+      <w:pPr>
+        <w:pStyle w:val="824"/>
+        <w:numPr>
+          <w:ilvl w:val="0"/>
+          <w:numId w:val="1"/>
+        </w:numPr>
+        <w:jc w:val="left"/>
+      </w:pPr>
+      <w:r>
+        <w:rPr>
+          <w:highlight w:val="none"/>
+        </w:rPr>
+        <w:t xml:space="preserve">Change Speaker</w:t>
+      </w:r>
+      <w:r>
+        <w:rPr>
+          <w:highlight w:val="none"/>
+        </w:rPr>
+      </w:r>
+    </w:p>
+    <w:p>
+      <w:pPr>
+        <w:jc w:val="left"/>
+      </w:pPr>
+      <w:r/>
+      <w:r/>
+    </w:p>
+    <w:p>
+      <w:pPr>
+        <w:shd w:val="nil"/>
+      </w:pPr>
+      <w:r>
+        <w:br w:type="page" w:clear="all"/>
+      </w:r>
+      <w:r/>
+    </w:p>
+    <w:tbl>
+      <w:tblPr>
+        <w:tblStyle w:val="676"/>
+        <w:tblW w:w="0" w:type="auto"/>
+        <w:tblLook w:val="04A0" w:firstRow="1" w:lastRow="0" w:firstColumn="1" w:lastColumn="0" w:noHBand="0" w:noVBand="1"/>
+      </w:tblPr>
+      <w:tblGrid>
+        <w:gridCol w:w="3080"/>
+        <w:gridCol w:w="3080"/>
+        <w:gridCol w:w="3080"/>
+        <w:gridCol w:w="3080"/>
+        <w:gridCol w:w="3080"/>
+      </w:tblGrid>
+      <w:tr>
+        <w:trPr/>
+        <w:tc>
+          <w:tcPr>
+            <w:tcW w:w="3080" w:type="dxa"/>
+            <w:textDirection w:val="lrTb"/>
+            <w:noWrap w:val="false"/>
+          </w:tcPr>
+          <w:p>
+            <w:pPr>
+              <w:jc w:val="center"/>
+              <w:rPr>
+                <w:b/>
+                <w:highlight w:val="none"/>
+              </w:rPr>
+            </w:pPr>
+            <w:r>
+              <w:rPr>
+                <w:b/>
+                <w:highlight w:val="none"/>
+              </w:rPr>
+              <w:t xml:space="preserve">OS/System</w:t>
+            </w:r>
+            <w:r>
+              <w:rPr>
+                <w:b/>
+                <w:highlight w:val="none"/>
+              </w:rPr>
+            </w:r>
+          </w:p>
+        </w:tc>
+        <w:tc>
+          <w:tcPr>
+            <w:tcW w:w="3080" w:type="dxa"/>
+            <w:textDirection w:val="lrTb"/>
+            <w:noWrap w:val="false"/>
+          </w:tcPr>
+          <w:p>
+            <w:pPr>
+              <w:jc w:val="center"/>
+              <w:rPr>
+                <w:b/>
+                <w:highlight w:val="none"/>
+              </w:rPr>
+            </w:pPr>
+            <w:r>
+              <w:rPr>
+                <w:b/>
+                <w:highlight w:val="none"/>
+              </w:rPr>
+            </w:r>
+            <w:r>
+              <w:rPr>
+                <w:b/>
+                <w:highlight w:val="none"/>
+              </w:rPr>
+            </w:r>
+          </w:p>
+        </w:tc>
+        <w:tc>
+          <w:tcPr>
+            <w:tcW w:w="3080" w:type="dxa"/>
+            <w:textDirection w:val="lrTb"/>
+            <w:noWrap w:val="false"/>
+          </w:tcPr>
+          <w:p>
+            <w:pPr>
+              <w:jc w:val="center"/>
+              <w:rPr>
+                <w:b/>
+                <w:highlight w:val="none"/>
+              </w:rPr>
+            </w:pPr>
+            <w:r>
+              <w:rPr>
+                <w:b/>
+                <w:highlight w:val="none"/>
+              </w:rPr>
+              <w:t xml:space="preserve">Python Client</w:t>
+            </w:r>
+            <w:r>
+              <w:rPr>
+                <w:b/>
+                <w:highlight w:val="none"/>
+              </w:rPr>
+            </w:r>
+          </w:p>
+        </w:tc>
+        <w:tc>
+          <w:tcPr>
+            <w:tcW w:w="3080" w:type="dxa"/>
+            <w:textDirection w:val="lrTb"/>
+            <w:noWrap w:val="false"/>
+          </w:tcPr>
+          <w:p>
+            <w:pPr>
+              <w:jc w:val="center"/>
+              <w:rPr>
+                <w:b/>
+                <w:highlight w:val="none"/>
+              </w:rPr>
+            </w:pPr>
+            <w:r>
+              <w:rPr>
+                <w:b/>
+                <w:highlight w:val="none"/>
+              </w:rPr>
+            </w:r>
+            <w:r>
+              <w:rPr>
+                <w:b/>
+                <w:highlight w:val="none"/>
+              </w:rPr>
+            </w:r>
+          </w:p>
+        </w:tc>
+        <w:tc>
+          <w:tcPr>
+            <w:tcW w:w="3080" w:type="dxa"/>
+            <w:textDirection w:val="lrTb"/>
+            <w:noWrap w:val="false"/>
+          </w:tcPr>
+          <w:p>
+            <w:pPr>
+              <w:jc w:val="center"/>
+              <w:rPr>
+                <w:b/>
+                <w:highlight w:val="none"/>
+              </w:rPr>
+            </w:pPr>
+            <w:r>
+              <w:rPr>
+                <w:b/>
+                <w:highlight w:val="none"/>
+              </w:rPr>
+              <w:t xml:space="preserve">Arduino</w:t>
+            </w:r>
+            <w:r>
+              <w:rPr>
+                <w:b/>
+                <w:highlight w:val="none"/>
+              </w:rPr>
+            </w:r>
+          </w:p>
+        </w:tc>
+      </w:tr>
+      <w:tr>
+        <w:trPr/>
+        <w:tc>
+          <w:tcPr>
+            <w:tcW w:w="3080" w:type="dxa"/>
+            <w:vMerge w:val="restart"/>
+            <w:textDirection w:val="lrTb"/>
+            <w:noWrap w:val="false"/>
+          </w:tcPr>
+          <w:p>
+            <w:pPr>
+              <w:jc w:val="left"/>
+              <w:rPr>
+                <w:highlight w:val="none"/>
+              </w:rPr>
+            </w:pPr>
+            <w:r>
+              <w:rPr>
+                <w:highlight w:val="none"/>
+              </w:rPr>
+              <w:t xml:space="preserve">Global Volume</w:t>
+            </w:r>
+            <w:r>
+              <w:rPr>
+                <w:highlight w:val="none"/>
+              </w:rPr>
+            </w:r>
+          </w:p>
+          <w:p>
+            <w:pPr>
+              <w:pStyle w:val="824"/>
+              <w:numPr>
+                <w:ilvl w:val="0"/>
+                <w:numId w:val="9"/>
+              </w:numPr>
+              <w:jc w:val="left"/>
+              <w:rPr>
+                <w:highlight w:val="none"/>
+              </w:rPr>
+            </w:pPr>
+            <w:r>
+              <w:rPr>
+                <w:highlight w:val="none"/>
+              </w:rPr>
+              <w:t xml:space="preserve">get/set</w:t>
+            </w:r>
+            <w:r>
+              <w:rPr>
+                <w:highlight w:val="none"/>
+              </w:rPr>
+            </w:r>
+          </w:p>
+          <w:p>
+            <w:pPr>
+              <w:jc w:val="left"/>
+              <w:rPr>
+                <w:highlight w:val="none"/>
+              </w:rPr>
+            </w:pPr>
+            <w:r>
+              <w:rPr>
+                <w:highlight w:val="none"/>
+              </w:rPr>
+              <w:t xml:space="preserve">Processes</w:t>
+            </w:r>
+            <w:r>
+              <w:rPr>
+                <w:highlight w:val="none"/>
+              </w:rPr>
+            </w:r>
+          </w:p>
+          <w:p>
+            <w:pPr>
+              <w:pStyle w:val="824"/>
+              <w:numPr>
+                <w:ilvl w:val="0"/>
+                <w:numId w:val="6"/>
+              </w:numPr>
+              <w:jc w:val="left"/>
+              <w:rPr>
+                <w:highlight w:val="none"/>
+              </w:rPr>
+            </w:pPr>
+            <w:r>
+              <w:rPr>
+                <w:highlight w:val="none"/>
+              </w:rPr>
+              <w:t xml:space="preserve">Name</w:t>
+            </w:r>
+            <w:r>
+              <w:rPr>
+                <w:highlight w:val="none"/>
+              </w:rPr>
+            </w:r>
+          </w:p>
+          <w:p>
+            <w:pPr>
+              <w:pStyle w:val="824"/>
+              <w:numPr>
+                <w:ilvl w:val="0"/>
+                <w:numId w:val="6"/>
+              </w:numPr>
+              <w:jc w:val="left"/>
+              <w:rPr>
+                <w:highlight w:val="none"/>
+              </w:rPr>
+            </w:pPr>
+            <w:r>
+              <w:rPr>
+                <w:highlight w:val="none"/>
+              </w:rPr>
+            </w:r>
+            <w:r>
+              <w:rPr>
+                <w:highlight w:val="none"/>
+              </w:rPr>
+              <w:t xml:space="preserve">PID?</w:t>
+            </w:r>
+            <w:r/>
+            <w:r>
+              <w:rPr>
+                <w:highlight w:val="none"/>
+              </w:rPr>
+            </w:r>
+            <w:r>
+              <w:rPr>
+                <w:highlight w:val="none"/>
+              </w:rPr>
+            </w:r>
+          </w:p>
+          <w:p>
+            <w:pPr>
+              <w:pStyle w:val="824"/>
+              <w:numPr>
+                <w:ilvl w:val="0"/>
+                <w:numId w:val="6"/>
+              </w:numPr>
+              <w:jc w:val="left"/>
+              <w:rPr>
+                <w:highlight w:val="none"/>
+              </w:rPr>
+            </w:pPr>
+            <w:r>
+              <w:rPr>
+                <w:highlight w:val="none"/>
+              </w:rPr>
+              <w:t xml:space="preserve">Volume</w:t>
+            </w:r>
+            <w:r>
+              <w:rPr>
+                <w:highlight w:val="none"/>
+              </w:rPr>
+            </w:r>
+          </w:p>
+          <w:p>
+            <w:pPr>
+              <w:pStyle w:val="824"/>
+              <w:numPr>
+                <w:ilvl w:val="0"/>
+                <w:numId w:val="6"/>
+              </w:numPr>
+              <w:jc w:val="left"/>
+              <w:rPr>
+                <w:highlight w:val="none"/>
+              </w:rPr>
+            </w:pPr>
+            <w:r>
+              <w:rPr>
+                <w:highlight w:val="none"/>
+              </w:rPr>
+              <w:t xml:space="preserve">Logo(Path)</w:t>
+            </w:r>
+            <w:r>
+              <w:rPr>
+                <w:highlight w:val="none"/>
+              </w:rPr>
+            </w:r>
+            <w:r>
+              <w:rPr>
+                <w:highlight w:val="none"/>
+              </w:rPr>
+            </w:r>
+            <w:r>
+              <w:rPr>
+                <w:highlight w:val="none"/>
+              </w:rPr>
+            </w:r>
+            <w:r>
+              <w:rPr>
+                <w:highlight w:val="none"/>
+              </w:rPr>
+            </w:r>
+            <w:r>
+              <w:rPr>
+                <w:highlight w:val="none"/>
+              </w:rPr>
+            </w:r>
+            <w:r>
+              <w:rPr>
+                <w:highlight w:val="none"/>
+              </w:rPr>
+            </w:r>
+            <w:r>
+              <w:rPr>
+                <w:highlight w:val="none"/>
+              </w:rPr>
+            </w:r>
+          </w:p>
+          <w:p>
+            <w:pPr>
+              <w:jc w:val="left"/>
+              <w:rPr>
+                <w:highlight w:val="none"/>
+              </w:rPr>
+            </w:pPr>
+            <w:r>
+              <w:rPr>
+                <w:highlight w:val="none"/>
+              </w:rPr>
+              <w:t xml:space="preserve">Output Devices/Speakers</w:t>
+            </w:r>
+            <w:r>
+              <w:rPr>
+                <w:highlight w:val="none"/>
+              </w:rPr>
+            </w:r>
+          </w:p>
+          <w:p>
+            <w:pPr>
+              <w:pStyle w:val="824"/>
+              <w:numPr>
+                <w:ilvl w:val="0"/>
+                <w:numId w:val="10"/>
+              </w:numPr>
+              <w:jc w:val="left"/>
+              <w:rPr>
+                <w:highlight w:val="none"/>
+              </w:rPr>
+            </w:pPr>
+            <w:r>
+              <w:rPr>
+                <w:highlight w:val="none"/>
+              </w:rPr>
+              <w:t xml:space="preserve">switch/set</w:t>
+            </w:r>
+            <w:r>
+              <w:rPr>
+                <w:highlight w:val="none"/>
+              </w:rPr>
+            </w:r>
+          </w:p>
+          <w:p>
+            <w:pPr>
+              <w:jc w:val="left"/>
+              <w:rPr>
+                <w:highlight w:val="none"/>
+              </w:rPr>
+            </w:pPr>
+            <w:r>
+              <w:rPr>
+                <w:highlight w:val="none"/>
+              </w:rPr>
+              <w:t xml:space="preserve">Input Devices/Mics</w:t>
+            </w:r>
+            <w:r>
+              <w:rPr>
+                <w:highlight w:val="none"/>
+              </w:rPr>
+            </w:r>
+          </w:p>
+          <w:p>
+            <w:pPr>
+              <w:pStyle w:val="824"/>
+              <w:numPr>
+                <w:ilvl w:val="0"/>
+                <w:numId w:val="11"/>
+              </w:numPr>
+              <w:jc w:val="left"/>
+              <w:rPr>
+                <w:highlight w:val="none"/>
+              </w:rPr>
+            </w:pPr>
+            <w:r>
+              <w:rPr>
+                <w:highlight w:val="none"/>
+              </w:rPr>
+              <w:t xml:space="preserve">switch/set</w:t>
+            </w:r>
+            <w:r>
+              <w:rPr>
+                <w:highlight w:val="none"/>
+              </w:rPr>
+            </w:r>
+          </w:p>
+          <w:p>
+            <w:pPr>
+              <w:jc w:val="left"/>
+              <w:rPr>
+                <w:highlight w:val="none"/>
+              </w:rPr>
+            </w:pPr>
+            <w:r>
+              <w:rPr>
+                <w:highlight w:val="none"/>
+              </w:rPr>
+            </w:r>
+            <w:r>
+              <w:rPr>
+                <w:highlight w:val="none"/>
+              </w:rPr>
+            </w:r>
+          </w:p>
+          <w:p>
+            <w:pPr>
+              <w:jc w:val="left"/>
+              <w:rPr>
+                <w:highlight w:val="none"/>
+              </w:rPr>
+            </w:pPr>
+            <w:r>
+              <w:rPr>
+                <w:highlight w:val="none"/>
+              </w:rPr>
+              <w:t xml:space="preserve">Events:</w:t>
+            </w:r>
+            <w:r>
+              <w:rPr>
+                <w:highlight w:val="none"/>
+              </w:rPr>
+            </w:r>
+          </w:p>
+          <w:p>
+            <w:pPr>
+              <w:pStyle w:val="824"/>
+              <w:numPr>
+                <w:ilvl w:val="0"/>
+                <w:numId w:val="8"/>
+              </w:numPr>
+              <w:jc w:val="left"/>
+              <w:rPr>
+                <w:highlight w:val="none"/>
+              </w:rPr>
+            </w:pPr>
+            <w:r>
+              <w:rPr>
+                <w:highlight w:val="none"/>
+              </w:rPr>
+              <w:t xml:space="preserve">Mute/Unmute</w:t>
+            </w:r>
+            <w:r>
+              <w:rPr>
+                <w:highlight w:val="none"/>
+              </w:rPr>
+            </w:r>
+          </w:p>
+          <w:p>
+            <w:pPr>
+              <w:pStyle w:val="824"/>
+              <w:numPr>
+                <w:ilvl w:val="0"/>
+                <w:numId w:val="8"/>
+              </w:numPr>
+              <w:jc w:val="left"/>
+              <w:rPr>
+                <w:highlight w:val="none"/>
+              </w:rPr>
+            </w:pPr>
+            <w:r>
+              <w:rPr>
+                <w:highlight w:val="none"/>
+              </w:rPr>
+              <w:t xml:space="preserve">Volumechange</w:t>
+            </w:r>
+            <w:r>
+              <w:rPr>
+                <w:highlight w:val="none"/>
+              </w:rPr>
+            </w:r>
+          </w:p>
+          <w:p>
+            <w:pPr>
+              <w:pStyle w:val="824"/>
+              <w:numPr>
+                <w:ilvl w:val="0"/>
+                <w:numId w:val="8"/>
+              </w:numPr>
+              <w:jc w:val="left"/>
+              <w:rPr>
+                <w:highlight w:val="none"/>
+              </w:rPr>
+            </w:pPr>
+            <w:r>
+              <w:rPr>
+                <w:highlight w:val="none"/>
+              </w:rPr>
+              <w:t xml:space="preserve">Keystrokes</w:t>
+            </w:r>
+            <w:r>
+              <w:rPr>
+                <w:highlight w:val="none"/>
+              </w:rPr>
+            </w:r>
+          </w:p>
+        </w:tc>
+        <w:tc>
+          <w:tcPr>
+            <w:tcW w:w="3080" w:type="dxa"/>
+            <w:vMerge w:val="restart"/>
+            <w:textDirection w:val="lrTb"/>
+            <w:noWrap w:val="false"/>
+          </w:tcPr>
+          <w:p>
+            <w:pPr>
+              <w:jc w:val="left"/>
+              <w:rPr>
+                <w:highlight w:val="none"/>
+              </w:rPr>
+            </w:pPr>
+            <w:r>
+              <w:rPr>
+                <w:highlight w:val="none"/>
+              </w:rPr>
+            </w:r>
+            <w:r>
+              <w:rPr>
+                <w:highlight w:val="none"/>
+              </w:rPr>
+            </w:r>
+          </w:p>
+        </w:tc>
+        <w:tc>
+          <w:tcPr>
+            <w:tcW w:w="3080" w:type="dxa"/>
+            <w:vMerge w:val="restart"/>
+            <w:textDirection w:val="lrTb"/>
+            <w:noWrap w:val="false"/>
+          </w:tcPr>
+          <w:p>
+            <w:pPr>
+              <w:jc w:val="left"/>
+              <w:rPr>
+                <w:highlight w:val="none"/>
+              </w:rPr>
+            </w:pPr>
+            <w:r>
+              <w:rPr>
+                <w:highlight w:val="none"/>
+              </w:rPr>
+              <w:t xml:space="preserve">Mute/Unmute Icons</w:t>
+            </w:r>
+            <w:r>
+              <w:rPr>
+                <w:highlight w:val="none"/>
+              </w:rPr>
+            </w:r>
+          </w:p>
+          <w:p>
+            <w:pPr>
+              <w:pStyle w:val="824"/>
+              <w:numPr>
+                <w:ilvl w:val="0"/>
+                <w:numId w:val="14"/>
+              </w:numPr>
+              <w:jc w:val="left"/>
+              <w:rPr>
+                <w:highlight w:val="none"/>
+              </w:rPr>
+            </w:pPr>
+            <w:r>
+              <w:rPr>
+                <w:highlight w:val="none"/>
+              </w:rPr>
+              <w:t xml:space="preserve">Mic</w:t>
+            </w:r>
+            <w:r>
+              <w:rPr>
+                <w:highlight w:val="none"/>
+              </w:rPr>
+            </w:r>
+          </w:p>
+          <w:p>
+            <w:pPr>
+              <w:pStyle w:val="824"/>
+              <w:numPr>
+                <w:ilvl w:val="0"/>
+                <w:numId w:val="14"/>
+              </w:numPr>
+              <w:jc w:val="left"/>
+              <w:rPr>
+                <w:highlight w:val="none"/>
+              </w:rPr>
+            </w:pPr>
+            <w:r>
+              <w:rPr>
+                <w:highlight w:val="none"/>
+              </w:rPr>
+              <w:t xml:space="preserve">Speaker</w:t>
+            </w:r>
+            <w:r>
+              <w:rPr>
+                <w:highlight w:val="none"/>
+              </w:rPr>
+            </w:r>
+          </w:p>
+        </w:tc>
+        <w:tc>
+          <w:tcPr>
+            <w:tcW w:w="3080" w:type="dxa"/>
+            <w:vMerge w:val="restart"/>
+            <w:textDirection w:val="lrTb"/>
+            <w:noWrap w:val="false"/>
+          </w:tcPr>
+          <w:p>
+            <w:pPr>
+              <w:jc w:val="left"/>
+              <w:rPr>
+                <w:highlight w:val="none"/>
+              </w:rPr>
+            </w:pPr>
+            <w:r>
+              <w:rPr>
+                <w:highlight w:val="none"/>
+              </w:rPr>
+            </w:r>
+            <w:r>
+              <w:rPr>
+                <w:highlight w:val="none"/>
+              </w:rPr>
+            </w:r>
+          </w:p>
+        </w:tc>
+        <w:tc>
+          <w:tcPr>
+            <w:tcW w:w="3080" w:type="dxa"/>
+            <w:vMerge w:val="restart"/>
+            <w:textDirection w:val="lrTb"/>
+            <w:noWrap w:val="false"/>
+          </w:tcPr>
+          <w:p>
+            <w:pPr>
+              <w:jc w:val="left"/>
+              <w:rPr>
+                <w:highlight w:val="none"/>
+              </w:rPr>
+            </w:pPr>
+            <w:r>
+              <w:rPr>
+                <w:highlight w:val="none"/>
+              </w:rPr>
+              <w:t xml:space="preserve">Events:</w:t>
+            </w:r>
+            <w:r>
+              <w:rPr>
+                <w:highlight w:val="none"/>
+              </w:rPr>
+            </w:r>
+          </w:p>
+          <w:p>
+            <w:pPr>
+              <w:pStyle w:val="824"/>
+              <w:numPr>
+                <w:ilvl w:val="0"/>
+                <w:numId w:val="12"/>
+              </w:numPr>
+              <w:jc w:val="left"/>
+              <w:rPr>
+                <w:highlight w:val="none"/>
+              </w:rPr>
+            </w:pPr>
+            <w:r>
+              <w:rPr>
+                <w:highlight w:val="none"/>
+              </w:rPr>
+              <w:t xml:space="preserve">Button presses</w:t>
+            </w:r>
+            <w:r>
+              <w:rPr>
+                <w:highlight w:val="none"/>
+              </w:rPr>
+            </w:r>
+            <w:r/>
+          </w:p>
+          <w:p>
+            <w:pPr>
+              <w:pStyle w:val="824"/>
+              <w:numPr>
+                <w:ilvl w:val="0"/>
+                <w:numId w:val="12"/>
+              </w:numPr>
+              <w:jc w:val="left"/>
+              <w:rPr>
+                <w:highlight w:val="none"/>
+              </w:rPr>
+            </w:pPr>
+            <w:r>
+              <w:rPr>
+                <w:highlight w:val="none"/>
+              </w:rPr>
+              <w:t xml:space="preserve">Faderchange</w:t>
+            </w:r>
+            <w:r>
+              <w:rPr>
+                <w:highlight w:val="none"/>
+              </w:rPr>
+            </w:r>
+          </w:p>
+          <w:p>
+            <w:pPr>
+              <w:jc w:val="left"/>
+              <w:rPr>
+                <w:highlight w:val="none"/>
+              </w:rPr>
+            </w:pPr>
+            <w:r>
+              <w:rPr>
+                <w:highlight w:val="none"/>
+              </w:rPr>
+            </w:r>
+            <w:r>
+              <w:rPr>
+                <w:highlight w:val="none"/>
+              </w:rPr>
+            </w:r>
+          </w:p>
+          <w:p>
+            <w:pPr>
+              <w:jc w:val="left"/>
+              <w:rPr>
+                <w:highlight w:val="none"/>
+              </w:rPr>
+            </w:pPr>
+            <w:r>
+              <w:rPr>
+                <w:highlight w:val="none"/>
+              </w:rPr>
+              <w:t xml:space="preserve">Fader:</w:t>
+            </w:r>
+            <w:r>
+              <w:rPr>
+                <w:highlight w:val="none"/>
+              </w:rPr>
+            </w:r>
+          </w:p>
+          <w:p>
+            <w:pPr>
+              <w:pStyle w:val="824"/>
+              <w:numPr>
+                <w:ilvl w:val="0"/>
+                <w:numId w:val="13"/>
+              </w:numPr>
+              <w:jc w:val="left"/>
+              <w:rPr>
+                <w:highlight w:val="none"/>
+              </w:rPr>
+            </w:pPr>
+            <w:r>
+              <w:rPr>
+                <w:highlight w:val="none"/>
+              </w:rPr>
+              <w:t xml:space="preserve">Position</w:t>
+            </w:r>
+            <w:r>
+              <w:rPr>
+                <w:highlight w:val="none"/>
+              </w:rPr>
+            </w:r>
+          </w:p>
+          <w:p>
+            <w:pPr>
+              <w:pStyle w:val="824"/>
+              <w:numPr>
+                <w:ilvl w:val="0"/>
+                <w:numId w:val="13"/>
+              </w:numPr>
+              <w:jc w:val="left"/>
+              <w:rPr>
+                <w:highlight w:val="none"/>
+              </w:rPr>
+            </w:pPr>
+            <w:r>
+              <w:rPr>
+                <w:highlight w:val="none"/>
+              </w:rPr>
+              <w:t xml:space="preserve">Movement</w:t>
+            </w:r>
+            <w:r>
+              <w:rPr>
+                <w:highlight w:val="none"/>
+              </w:rPr>
+            </w:r>
+          </w:p>
+          <w:p>
+            <w:pPr>
+              <w:jc w:val="left"/>
+              <w:rPr>
+                <w:highlight w:val="none"/>
+              </w:rPr>
+            </w:pPr>
+            <w:r>
+              <w:rPr>
+                <w:highlight w:val="none"/>
+              </w:rPr>
+            </w:r>
+            <w:r>
+              <w:rPr>
+                <w:highlight w:val="none"/>
+              </w:rPr>
+            </w:r>
+          </w:p>
+          <w:p>
+            <w:pPr>
+              <w:jc w:val="left"/>
+              <w:rPr>
+                <w:highlight w:val="none"/>
+              </w:rPr>
+            </w:pPr>
+            <w:r>
+              <w:rPr>
+                <w:highlight w:val="none"/>
+              </w:rPr>
+              <w:t xml:space="preserve">Display:</w:t>
+            </w:r>
+            <w:r>
+              <w:rPr>
+                <w:highlight w:val="none"/>
+              </w:rPr>
+            </w:r>
+          </w:p>
+        </w:tc>
+      </w:tr>
+    </w:tbl>
+    <w:p>
+      <w:pPr>
+        <w:jc w:val="left"/>
+      </w:pPr>
+      <w:r>
+        <w:rPr>
+          <w:highlight w:val="none"/>
+        </w:rPr>
+      </w:r>
+      <w:r>
+        <w:rPr>
+          <w:highlight w:val="none"/>
+        </w:rPr>
+      </w:r>
+    </w:p>
     <w:sectPr>
       <w:footnotePr/>
       <w:endnotePr/>
       <w:type w:val="nextPage"/>
-      <w:pgSz w:w="11906" w:h="16838" w:orient="portrait"/>
+      <w:pgSz w:w="16838" w:h="11906" w:orient="landscape"/>
       <w:pgMar w:top="720" w:right="720" w:bottom="720" w:left="720" w:header="709" w:footer="709" w:gutter="0"/>
       <w:cols w:num="1" w:sep="0" w:space="708" w:equalWidth="1"/>
       <w:docGrid w:linePitch="360"/>
@@ -3455,6 +4436,1167 @@
       </w:rPr>
     </w:lvl>
   </w:abstractNum>
+  <w:abstractNum w:abstractNumId="5">
+    <w:multiLevelType w:val="hybridMultilevel"/>
+    <w:lvl w:ilvl="0">
+      <w:start w:val="1"/>
+      <w:numFmt w:val="bullet"/>
+      <w:isLgl w:val="false"/>
+      <w:suff w:val="tab"/>
+      <w:lvlText w:val="·"/>
+      <w:lvlJc w:val="left"/>
+      <w:pPr>
+        <w:ind w:left="709" w:hanging="360"/>
+      </w:pPr>
+      <w:rPr>
+        <w:rFonts w:ascii="Symbol" w:hAnsi="Symbol" w:cs="Symbol" w:eastAsia="Symbol" w:hint="default"/>
+      </w:rPr>
+    </w:lvl>
+    <w:lvl w:ilvl="1">
+      <w:start w:val="1"/>
+      <w:numFmt w:val="bullet"/>
+      <w:isLgl w:val="false"/>
+      <w:suff w:val="tab"/>
+      <w:lvlText w:val="o"/>
+      <w:lvlJc w:val="left"/>
+      <w:pPr>
+        <w:ind w:left="1429" w:hanging="360"/>
+      </w:pPr>
+      <w:rPr>
+        <w:rFonts w:ascii="Courier New" w:hAnsi="Courier New" w:cs="Courier New" w:eastAsia="Courier New" w:hint="default"/>
+      </w:rPr>
+    </w:lvl>
+    <w:lvl w:ilvl="2">
+      <w:start w:val="1"/>
+      <w:numFmt w:val="bullet"/>
+      <w:isLgl w:val="false"/>
+      <w:suff w:val="tab"/>
+      <w:lvlText w:val="§"/>
+      <w:lvlJc w:val="left"/>
+      <w:pPr>
+        <w:ind w:left="2149" w:hanging="360"/>
+      </w:pPr>
+      <w:rPr>
+        <w:rFonts w:ascii="Wingdings" w:hAnsi="Wingdings" w:cs="Wingdings" w:eastAsia="Wingdings" w:hint="default"/>
+      </w:rPr>
+    </w:lvl>
+    <w:lvl w:ilvl="3">
+      <w:start w:val="1"/>
+      <w:numFmt w:val="bullet"/>
+      <w:isLgl w:val="false"/>
+      <w:suff w:val="tab"/>
+      <w:lvlText w:val="·"/>
+      <w:lvlJc w:val="left"/>
+      <w:pPr>
+        <w:ind w:left="2869" w:hanging="360"/>
+      </w:pPr>
+      <w:rPr>
+        <w:rFonts w:ascii="Symbol" w:hAnsi="Symbol" w:cs="Symbol" w:eastAsia="Symbol" w:hint="default"/>
+      </w:rPr>
+    </w:lvl>
+    <w:lvl w:ilvl="4">
+      <w:start w:val="1"/>
+      <w:numFmt w:val="bullet"/>
+      <w:isLgl w:val="false"/>
+      <w:suff w:val="tab"/>
+      <w:lvlText w:val="o"/>
+      <w:lvlJc w:val="left"/>
+      <w:pPr>
+        <w:ind w:left="3589" w:hanging="360"/>
+      </w:pPr>
+      <w:rPr>
+        <w:rFonts w:ascii="Courier New" w:hAnsi="Courier New" w:cs="Courier New" w:eastAsia="Courier New" w:hint="default"/>
+      </w:rPr>
+    </w:lvl>
+    <w:lvl w:ilvl="5">
+      <w:start w:val="1"/>
+      <w:numFmt w:val="bullet"/>
+      <w:isLgl w:val="false"/>
+      <w:suff w:val="tab"/>
+      <w:lvlText w:val="§"/>
+      <w:lvlJc w:val="left"/>
+      <w:pPr>
+        <w:ind w:left="4309" w:hanging="360"/>
+      </w:pPr>
+      <w:rPr>
+        <w:rFonts w:ascii="Wingdings" w:hAnsi="Wingdings" w:cs="Wingdings" w:eastAsia="Wingdings" w:hint="default"/>
+      </w:rPr>
+    </w:lvl>
+    <w:lvl w:ilvl="6">
+      <w:start w:val="1"/>
+      <w:numFmt w:val="bullet"/>
+      <w:isLgl w:val="false"/>
+      <w:suff w:val="tab"/>
+      <w:lvlText w:val="·"/>
+      <w:lvlJc w:val="left"/>
+      <w:pPr>
+        <w:ind w:left="5029" w:hanging="360"/>
+      </w:pPr>
+      <w:rPr>
+        <w:rFonts w:ascii="Symbol" w:hAnsi="Symbol" w:cs="Symbol" w:eastAsia="Symbol" w:hint="default"/>
+      </w:rPr>
+    </w:lvl>
+    <w:lvl w:ilvl="7">
+      <w:start w:val="1"/>
+      <w:numFmt w:val="bullet"/>
+      <w:isLgl w:val="false"/>
+      <w:suff w:val="tab"/>
+      <w:lvlText w:val="o"/>
+      <w:lvlJc w:val="left"/>
+      <w:pPr>
+        <w:ind w:left="5749" w:hanging="360"/>
+      </w:pPr>
+      <w:rPr>
+        <w:rFonts w:ascii="Courier New" w:hAnsi="Courier New" w:cs="Courier New" w:eastAsia="Courier New" w:hint="default"/>
+      </w:rPr>
+    </w:lvl>
+    <w:lvl w:ilvl="8">
+      <w:start w:val="1"/>
+      <w:numFmt w:val="bullet"/>
+      <w:isLgl w:val="false"/>
+      <w:suff w:val="tab"/>
+      <w:lvlText w:val="§"/>
+      <w:lvlJc w:val="left"/>
+      <w:pPr>
+        <w:ind w:left="6469" w:hanging="360"/>
+      </w:pPr>
+      <w:rPr>
+        <w:rFonts w:ascii="Wingdings" w:hAnsi="Wingdings" w:cs="Wingdings" w:eastAsia="Wingdings" w:hint="default"/>
+      </w:rPr>
+    </w:lvl>
+  </w:abstractNum>
+  <w:abstractNum w:abstractNumId="6">
+    <w:multiLevelType w:val="hybridMultilevel"/>
+    <w:lvl w:ilvl="0">
+      <w:start w:val="1"/>
+      <w:numFmt w:val="bullet"/>
+      <w:isLgl w:val="false"/>
+      <w:suff w:val="tab"/>
+      <w:lvlText w:val="·"/>
+      <w:lvlJc w:val="left"/>
+      <w:pPr>
+        <w:ind w:left="709" w:hanging="360"/>
+      </w:pPr>
+      <w:rPr>
+        <w:rFonts w:ascii="Symbol" w:hAnsi="Symbol" w:cs="Symbol" w:eastAsia="Symbol" w:hint="default"/>
+      </w:rPr>
+    </w:lvl>
+    <w:lvl w:ilvl="1">
+      <w:start w:val="1"/>
+      <w:numFmt w:val="bullet"/>
+      <w:isLgl w:val="false"/>
+      <w:suff w:val="tab"/>
+      <w:lvlText w:val="o"/>
+      <w:lvlJc w:val="left"/>
+      <w:pPr>
+        <w:ind w:left="1429" w:hanging="360"/>
+      </w:pPr>
+      <w:rPr>
+        <w:rFonts w:ascii="Courier New" w:hAnsi="Courier New" w:cs="Courier New" w:eastAsia="Courier New" w:hint="default"/>
+      </w:rPr>
+    </w:lvl>
+    <w:lvl w:ilvl="2">
+      <w:start w:val="1"/>
+      <w:numFmt w:val="bullet"/>
+      <w:isLgl w:val="false"/>
+      <w:suff w:val="tab"/>
+      <w:lvlText w:val="§"/>
+      <w:lvlJc w:val="left"/>
+      <w:pPr>
+        <w:ind w:left="2149" w:hanging="360"/>
+      </w:pPr>
+      <w:rPr>
+        <w:rFonts w:ascii="Wingdings" w:hAnsi="Wingdings" w:cs="Wingdings" w:eastAsia="Wingdings" w:hint="default"/>
+      </w:rPr>
+    </w:lvl>
+    <w:lvl w:ilvl="3">
+      <w:start w:val="1"/>
+      <w:numFmt w:val="bullet"/>
+      <w:isLgl w:val="false"/>
+      <w:suff w:val="tab"/>
+      <w:lvlText w:val="·"/>
+      <w:lvlJc w:val="left"/>
+      <w:pPr>
+        <w:ind w:left="2869" w:hanging="360"/>
+      </w:pPr>
+      <w:rPr>
+        <w:rFonts w:ascii="Symbol" w:hAnsi="Symbol" w:cs="Symbol" w:eastAsia="Symbol" w:hint="default"/>
+      </w:rPr>
+    </w:lvl>
+    <w:lvl w:ilvl="4">
+      <w:start w:val="1"/>
+      <w:numFmt w:val="bullet"/>
+      <w:isLgl w:val="false"/>
+      <w:suff w:val="tab"/>
+      <w:lvlText w:val="o"/>
+      <w:lvlJc w:val="left"/>
+      <w:pPr>
+        <w:ind w:left="3589" w:hanging="360"/>
+      </w:pPr>
+      <w:rPr>
+        <w:rFonts w:ascii="Courier New" w:hAnsi="Courier New" w:cs="Courier New" w:eastAsia="Courier New" w:hint="default"/>
+      </w:rPr>
+    </w:lvl>
+    <w:lvl w:ilvl="5">
+      <w:start w:val="1"/>
+      <w:numFmt w:val="bullet"/>
+      <w:isLgl w:val="false"/>
+      <w:suff w:val="tab"/>
+      <w:lvlText w:val="§"/>
+      <w:lvlJc w:val="left"/>
+      <w:pPr>
+        <w:ind w:left="4309" w:hanging="360"/>
+      </w:pPr>
+      <w:rPr>
+        <w:rFonts w:ascii="Wingdings" w:hAnsi="Wingdings" w:cs="Wingdings" w:eastAsia="Wingdings" w:hint="default"/>
+      </w:rPr>
+    </w:lvl>
+    <w:lvl w:ilvl="6">
+      <w:start w:val="1"/>
+      <w:numFmt w:val="bullet"/>
+      <w:isLgl w:val="false"/>
+      <w:suff w:val="tab"/>
+      <w:lvlText w:val="·"/>
+      <w:lvlJc w:val="left"/>
+      <w:pPr>
+        <w:ind w:left="5029" w:hanging="360"/>
+      </w:pPr>
+      <w:rPr>
+        <w:rFonts w:ascii="Symbol" w:hAnsi="Symbol" w:cs="Symbol" w:eastAsia="Symbol" w:hint="default"/>
+      </w:rPr>
+    </w:lvl>
+    <w:lvl w:ilvl="7">
+      <w:start w:val="1"/>
+      <w:numFmt w:val="bullet"/>
+      <w:isLgl w:val="false"/>
+      <w:suff w:val="tab"/>
+      <w:lvlText w:val="o"/>
+      <w:lvlJc w:val="left"/>
+      <w:pPr>
+        <w:ind w:left="5749" w:hanging="360"/>
+      </w:pPr>
+      <w:rPr>
+        <w:rFonts w:ascii="Courier New" w:hAnsi="Courier New" w:cs="Courier New" w:eastAsia="Courier New" w:hint="default"/>
+      </w:rPr>
+    </w:lvl>
+    <w:lvl w:ilvl="8">
+      <w:start w:val="1"/>
+      <w:numFmt w:val="bullet"/>
+      <w:isLgl w:val="false"/>
+      <w:suff w:val="tab"/>
+      <w:lvlText w:val="§"/>
+      <w:lvlJc w:val="left"/>
+      <w:pPr>
+        <w:ind w:left="6469" w:hanging="360"/>
+      </w:pPr>
+      <w:rPr>
+        <w:rFonts w:ascii="Wingdings" w:hAnsi="Wingdings" w:cs="Wingdings" w:eastAsia="Wingdings" w:hint="default"/>
+      </w:rPr>
+    </w:lvl>
+  </w:abstractNum>
+  <w:abstractNum w:abstractNumId="7">
+    <w:multiLevelType w:val="hybridMultilevel"/>
+    <w:lvl w:ilvl="0">
+      <w:start w:val="1"/>
+      <w:numFmt w:val="bullet"/>
+      <w:isLgl w:val="false"/>
+      <w:suff w:val="tab"/>
+      <w:lvlText w:val="·"/>
+      <w:lvlJc w:val="left"/>
+      <w:pPr>
+        <w:ind w:left="709" w:hanging="360"/>
+      </w:pPr>
+      <w:rPr>
+        <w:rFonts w:ascii="Symbol" w:hAnsi="Symbol" w:cs="Symbol" w:eastAsia="Symbol" w:hint="default"/>
+      </w:rPr>
+    </w:lvl>
+    <w:lvl w:ilvl="1">
+      <w:start w:val="1"/>
+      <w:numFmt w:val="bullet"/>
+      <w:isLgl w:val="false"/>
+      <w:suff w:val="tab"/>
+      <w:lvlText w:val="o"/>
+      <w:lvlJc w:val="left"/>
+      <w:pPr>
+        <w:ind w:left="1429" w:hanging="360"/>
+      </w:pPr>
+      <w:rPr>
+        <w:rFonts w:ascii="Courier New" w:hAnsi="Courier New" w:cs="Courier New" w:eastAsia="Courier New" w:hint="default"/>
+      </w:rPr>
+    </w:lvl>
+    <w:lvl w:ilvl="2">
+      <w:start w:val="1"/>
+      <w:numFmt w:val="bullet"/>
+      <w:isLgl w:val="false"/>
+      <w:suff w:val="tab"/>
+      <w:lvlText w:val="§"/>
+      <w:lvlJc w:val="left"/>
+      <w:pPr>
+        <w:ind w:left="2149" w:hanging="360"/>
+      </w:pPr>
+      <w:rPr>
+        <w:rFonts w:ascii="Wingdings" w:hAnsi="Wingdings" w:cs="Wingdings" w:eastAsia="Wingdings" w:hint="default"/>
+      </w:rPr>
+    </w:lvl>
+    <w:lvl w:ilvl="3">
+      <w:start w:val="1"/>
+      <w:numFmt w:val="bullet"/>
+      <w:isLgl w:val="false"/>
+      <w:suff w:val="tab"/>
+      <w:lvlText w:val="·"/>
+      <w:lvlJc w:val="left"/>
+      <w:pPr>
+        <w:ind w:left="2869" w:hanging="360"/>
+      </w:pPr>
+      <w:rPr>
+        <w:rFonts w:ascii="Symbol" w:hAnsi="Symbol" w:cs="Symbol" w:eastAsia="Symbol" w:hint="default"/>
+      </w:rPr>
+    </w:lvl>
+    <w:lvl w:ilvl="4">
+      <w:start w:val="1"/>
+      <w:numFmt w:val="bullet"/>
+      <w:isLgl w:val="false"/>
+      <w:suff w:val="tab"/>
+      <w:lvlText w:val="o"/>
+      <w:lvlJc w:val="left"/>
+      <w:pPr>
+        <w:ind w:left="3589" w:hanging="360"/>
+      </w:pPr>
+      <w:rPr>
+        <w:rFonts w:ascii="Courier New" w:hAnsi="Courier New" w:cs="Courier New" w:eastAsia="Courier New" w:hint="default"/>
+      </w:rPr>
+    </w:lvl>
+    <w:lvl w:ilvl="5">
+      <w:start w:val="1"/>
+      <w:numFmt w:val="bullet"/>
+      <w:isLgl w:val="false"/>
+      <w:suff w:val="tab"/>
+      <w:lvlText w:val="§"/>
+      <w:lvlJc w:val="left"/>
+      <w:pPr>
+        <w:ind w:left="4309" w:hanging="360"/>
+      </w:pPr>
+      <w:rPr>
+        <w:rFonts w:ascii="Wingdings" w:hAnsi="Wingdings" w:cs="Wingdings" w:eastAsia="Wingdings" w:hint="default"/>
+      </w:rPr>
+    </w:lvl>
+    <w:lvl w:ilvl="6">
+      <w:start w:val="1"/>
+      <w:numFmt w:val="bullet"/>
+      <w:isLgl w:val="false"/>
+      <w:suff w:val="tab"/>
+      <w:lvlText w:val="·"/>
+      <w:lvlJc w:val="left"/>
+      <w:pPr>
+        <w:ind w:left="5029" w:hanging="360"/>
+      </w:pPr>
+      <w:rPr>
+        <w:rFonts w:ascii="Symbol" w:hAnsi="Symbol" w:cs="Symbol" w:eastAsia="Symbol" w:hint="default"/>
+      </w:rPr>
+    </w:lvl>
+    <w:lvl w:ilvl="7">
+      <w:start w:val="1"/>
+      <w:numFmt w:val="bullet"/>
+      <w:isLgl w:val="false"/>
+      <w:suff w:val="tab"/>
+      <w:lvlText w:val="o"/>
+      <w:lvlJc w:val="left"/>
+      <w:pPr>
+        <w:ind w:left="5749" w:hanging="360"/>
+      </w:pPr>
+      <w:rPr>
+        <w:rFonts w:ascii="Courier New" w:hAnsi="Courier New" w:cs="Courier New" w:eastAsia="Courier New" w:hint="default"/>
+      </w:rPr>
+    </w:lvl>
+    <w:lvl w:ilvl="8">
+      <w:start w:val="1"/>
+      <w:numFmt w:val="bullet"/>
+      <w:isLgl w:val="false"/>
+      <w:suff w:val="tab"/>
+      <w:lvlText w:val="§"/>
+      <w:lvlJc w:val="left"/>
+      <w:pPr>
+        <w:ind w:left="6469" w:hanging="360"/>
+      </w:pPr>
+      <w:rPr>
+        <w:rFonts w:ascii="Wingdings" w:hAnsi="Wingdings" w:cs="Wingdings" w:eastAsia="Wingdings" w:hint="default"/>
+      </w:rPr>
+    </w:lvl>
+  </w:abstractNum>
+  <w:abstractNum w:abstractNumId="8">
+    <w:multiLevelType w:val="hybridMultilevel"/>
+    <w:lvl w:ilvl="0">
+      <w:start w:val="1"/>
+      <w:numFmt w:val="bullet"/>
+      <w:isLgl w:val="false"/>
+      <w:suff w:val="tab"/>
+      <w:lvlText w:val="·"/>
+      <w:lvlJc w:val="left"/>
+      <w:pPr>
+        <w:ind w:left="709" w:hanging="360"/>
+      </w:pPr>
+      <w:rPr>
+        <w:rFonts w:ascii="Symbol" w:hAnsi="Symbol" w:cs="Symbol" w:eastAsia="Symbol" w:hint="default"/>
+      </w:rPr>
+    </w:lvl>
+    <w:lvl w:ilvl="1">
+      <w:start w:val="1"/>
+      <w:numFmt w:val="bullet"/>
+      <w:isLgl w:val="false"/>
+      <w:suff w:val="tab"/>
+      <w:lvlText w:val="o"/>
+      <w:lvlJc w:val="left"/>
+      <w:pPr>
+        <w:ind w:left="1440" w:hanging="360"/>
+      </w:pPr>
+      <w:rPr>
+        <w:rFonts w:ascii="Courier New" w:hAnsi="Courier New" w:cs="Courier New" w:eastAsia="Courier New" w:hint="default"/>
+      </w:rPr>
+    </w:lvl>
+    <w:lvl w:ilvl="2">
+      <w:start w:val="1"/>
+      <w:numFmt w:val="bullet"/>
+      <w:isLgl w:val="false"/>
+      <w:suff w:val="tab"/>
+      <w:lvlText w:val="§"/>
+      <w:lvlJc w:val="left"/>
+      <w:pPr>
+        <w:ind w:left="2160" w:hanging="360"/>
+      </w:pPr>
+      <w:rPr>
+        <w:rFonts w:ascii="Wingdings" w:hAnsi="Wingdings" w:cs="Wingdings" w:eastAsia="Wingdings" w:hint="default"/>
+      </w:rPr>
+    </w:lvl>
+    <w:lvl w:ilvl="3">
+      <w:start w:val="1"/>
+      <w:numFmt w:val="bullet"/>
+      <w:isLgl w:val="false"/>
+      <w:suff w:val="tab"/>
+      <w:lvlText w:val="·"/>
+      <w:lvlJc w:val="left"/>
+      <w:pPr>
+        <w:ind w:left="2880" w:hanging="360"/>
+      </w:pPr>
+      <w:rPr>
+        <w:rFonts w:ascii="Symbol" w:hAnsi="Symbol" w:cs="Symbol" w:eastAsia="Symbol" w:hint="default"/>
+      </w:rPr>
+    </w:lvl>
+    <w:lvl w:ilvl="4">
+      <w:start w:val="1"/>
+      <w:numFmt w:val="bullet"/>
+      <w:isLgl w:val="false"/>
+      <w:suff w:val="tab"/>
+      <w:lvlText w:val="o"/>
+      <w:lvlJc w:val="left"/>
+      <w:pPr>
+        <w:ind w:left="3600" w:hanging="360"/>
+      </w:pPr>
+      <w:rPr>
+        <w:rFonts w:ascii="Courier New" w:hAnsi="Courier New" w:cs="Courier New" w:eastAsia="Courier New" w:hint="default"/>
+      </w:rPr>
+    </w:lvl>
+    <w:lvl w:ilvl="5">
+      <w:start w:val="1"/>
+      <w:numFmt w:val="bullet"/>
+      <w:isLgl w:val="false"/>
+      <w:suff w:val="tab"/>
+      <w:lvlText w:val="§"/>
+      <w:lvlJc w:val="left"/>
+      <w:pPr>
+        <w:ind w:left="4320" w:hanging="360"/>
+      </w:pPr>
+      <w:rPr>
+        <w:rFonts w:ascii="Wingdings" w:hAnsi="Wingdings" w:cs="Wingdings" w:eastAsia="Wingdings" w:hint="default"/>
+      </w:rPr>
+    </w:lvl>
+    <w:lvl w:ilvl="6">
+      <w:start w:val="1"/>
+      <w:numFmt w:val="bullet"/>
+      <w:isLgl w:val="false"/>
+      <w:suff w:val="tab"/>
+      <w:lvlText w:val="·"/>
+      <w:lvlJc w:val="left"/>
+      <w:pPr>
+        <w:ind w:left="5040" w:hanging="360"/>
+      </w:pPr>
+      <w:rPr>
+        <w:rFonts w:ascii="Symbol" w:hAnsi="Symbol" w:cs="Symbol" w:eastAsia="Symbol" w:hint="default"/>
+      </w:rPr>
+    </w:lvl>
+    <w:lvl w:ilvl="7">
+      <w:start w:val="1"/>
+      <w:numFmt w:val="bullet"/>
+      <w:isLgl w:val="false"/>
+      <w:suff w:val="tab"/>
+      <w:lvlText w:val="o"/>
+      <w:lvlJc w:val="left"/>
+      <w:pPr>
+        <w:ind w:left="5760" w:hanging="360"/>
+      </w:pPr>
+      <w:rPr>
+        <w:rFonts w:ascii="Courier New" w:hAnsi="Courier New" w:cs="Courier New" w:eastAsia="Courier New" w:hint="default"/>
+      </w:rPr>
+    </w:lvl>
+    <w:lvl w:ilvl="8">
+      <w:start w:val="1"/>
+      <w:numFmt w:val="bullet"/>
+      <w:isLgl w:val="false"/>
+      <w:suff w:val="tab"/>
+      <w:lvlText w:val="§"/>
+      <w:lvlJc w:val="left"/>
+      <w:pPr>
+        <w:ind w:left="6480" w:hanging="360"/>
+      </w:pPr>
+      <w:rPr>
+        <w:rFonts w:ascii="Wingdings" w:hAnsi="Wingdings" w:cs="Wingdings" w:eastAsia="Wingdings" w:hint="default"/>
+      </w:rPr>
+    </w:lvl>
+  </w:abstractNum>
+  <w:abstractNum w:abstractNumId="9">
+    <w:multiLevelType w:val="hybridMultilevel"/>
+    <w:lvl w:ilvl="0">
+      <w:start w:val="1"/>
+      <w:numFmt w:val="bullet"/>
+      <w:isLgl w:val="false"/>
+      <w:suff w:val="tab"/>
+      <w:lvlText w:val="·"/>
+      <w:lvlJc w:val="left"/>
+      <w:pPr>
+        <w:ind w:left="709" w:hanging="360"/>
+      </w:pPr>
+      <w:rPr>
+        <w:rFonts w:ascii="Symbol" w:hAnsi="Symbol" w:cs="Symbol" w:eastAsia="Symbol" w:hint="default"/>
+      </w:rPr>
+    </w:lvl>
+    <w:lvl w:ilvl="1">
+      <w:start w:val="1"/>
+      <w:numFmt w:val="bullet"/>
+      <w:isLgl w:val="false"/>
+      <w:suff w:val="tab"/>
+      <w:lvlText w:val="o"/>
+      <w:lvlJc w:val="left"/>
+      <w:pPr>
+        <w:ind w:left="1440" w:hanging="360"/>
+      </w:pPr>
+      <w:rPr>
+        <w:rFonts w:ascii="Courier New" w:hAnsi="Courier New" w:cs="Courier New" w:eastAsia="Courier New" w:hint="default"/>
+      </w:rPr>
+    </w:lvl>
+    <w:lvl w:ilvl="2">
+      <w:start w:val="1"/>
+      <w:numFmt w:val="bullet"/>
+      <w:isLgl w:val="false"/>
+      <w:suff w:val="tab"/>
+      <w:lvlText w:val="§"/>
+      <w:lvlJc w:val="left"/>
+      <w:pPr>
+        <w:ind w:left="2160" w:hanging="360"/>
+      </w:pPr>
+      <w:rPr>
+        <w:rFonts w:ascii="Wingdings" w:hAnsi="Wingdings" w:cs="Wingdings" w:eastAsia="Wingdings" w:hint="default"/>
+      </w:rPr>
+    </w:lvl>
+    <w:lvl w:ilvl="3">
+      <w:start w:val="1"/>
+      <w:numFmt w:val="bullet"/>
+      <w:isLgl w:val="false"/>
+      <w:suff w:val="tab"/>
+      <w:lvlText w:val="·"/>
+      <w:lvlJc w:val="left"/>
+      <w:pPr>
+        <w:ind w:left="2880" w:hanging="360"/>
+      </w:pPr>
+      <w:rPr>
+        <w:rFonts w:ascii="Symbol" w:hAnsi="Symbol" w:cs="Symbol" w:eastAsia="Symbol" w:hint="default"/>
+      </w:rPr>
+    </w:lvl>
+    <w:lvl w:ilvl="4">
+      <w:start w:val="1"/>
+      <w:numFmt w:val="bullet"/>
+      <w:isLgl w:val="false"/>
+      <w:suff w:val="tab"/>
+      <w:lvlText w:val="o"/>
+      <w:lvlJc w:val="left"/>
+      <w:pPr>
+        <w:ind w:left="3600" w:hanging="360"/>
+      </w:pPr>
+      <w:rPr>
+        <w:rFonts w:ascii="Courier New" w:hAnsi="Courier New" w:cs="Courier New" w:eastAsia="Courier New" w:hint="default"/>
+      </w:rPr>
+    </w:lvl>
+    <w:lvl w:ilvl="5">
+      <w:start w:val="1"/>
+      <w:numFmt w:val="bullet"/>
+      <w:isLgl w:val="false"/>
+      <w:suff w:val="tab"/>
+      <w:lvlText w:val="§"/>
+      <w:lvlJc w:val="left"/>
+      <w:pPr>
+        <w:ind w:left="4320" w:hanging="360"/>
+      </w:pPr>
+      <w:rPr>
+        <w:rFonts w:ascii="Wingdings" w:hAnsi="Wingdings" w:cs="Wingdings" w:eastAsia="Wingdings" w:hint="default"/>
+      </w:rPr>
+    </w:lvl>
+    <w:lvl w:ilvl="6">
+      <w:start w:val="1"/>
+      <w:numFmt w:val="bullet"/>
+      <w:isLgl w:val="false"/>
+      <w:suff w:val="tab"/>
+      <w:lvlText w:val="·"/>
+      <w:lvlJc w:val="left"/>
+      <w:pPr>
+        <w:ind w:left="5040" w:hanging="360"/>
+      </w:pPr>
+      <w:rPr>
+        <w:rFonts w:ascii="Symbol" w:hAnsi="Symbol" w:cs="Symbol" w:eastAsia="Symbol" w:hint="default"/>
+      </w:rPr>
+    </w:lvl>
+    <w:lvl w:ilvl="7">
+      <w:start w:val="1"/>
+      <w:numFmt w:val="bullet"/>
+      <w:isLgl w:val="false"/>
+      <w:suff w:val="tab"/>
+      <w:lvlText w:val="o"/>
+      <w:lvlJc w:val="left"/>
+      <w:pPr>
+        <w:ind w:left="5760" w:hanging="360"/>
+      </w:pPr>
+      <w:rPr>
+        <w:rFonts w:ascii="Courier New" w:hAnsi="Courier New" w:cs="Courier New" w:eastAsia="Courier New" w:hint="default"/>
+      </w:rPr>
+    </w:lvl>
+    <w:lvl w:ilvl="8">
+      <w:start w:val="1"/>
+      <w:numFmt w:val="bullet"/>
+      <w:isLgl w:val="false"/>
+      <w:suff w:val="tab"/>
+      <w:lvlText w:val="§"/>
+      <w:lvlJc w:val="left"/>
+      <w:pPr>
+        <w:ind w:left="6480" w:hanging="360"/>
+      </w:pPr>
+      <w:rPr>
+        <w:rFonts w:ascii="Wingdings" w:hAnsi="Wingdings" w:cs="Wingdings" w:eastAsia="Wingdings" w:hint="default"/>
+      </w:rPr>
+    </w:lvl>
+  </w:abstractNum>
+  <w:abstractNum w:abstractNumId="10">
+    <w:multiLevelType w:val="hybridMultilevel"/>
+    <w:lvl w:ilvl="0">
+      <w:start w:val="1"/>
+      <w:numFmt w:val="bullet"/>
+      <w:isLgl w:val="false"/>
+      <w:suff w:val="tab"/>
+      <w:lvlText w:val="·"/>
+      <w:lvlJc w:val="left"/>
+      <w:pPr>
+        <w:ind w:left="709" w:hanging="360"/>
+      </w:pPr>
+      <w:rPr>
+        <w:rFonts w:ascii="Symbol" w:hAnsi="Symbol" w:cs="Symbol" w:eastAsia="Symbol" w:hint="default"/>
+      </w:rPr>
+    </w:lvl>
+    <w:lvl w:ilvl="1">
+      <w:start w:val="1"/>
+      <w:numFmt w:val="bullet"/>
+      <w:isLgl w:val="false"/>
+      <w:suff w:val="tab"/>
+      <w:lvlText w:val="o"/>
+      <w:lvlJc w:val="left"/>
+      <w:pPr>
+        <w:ind w:left="1440" w:hanging="360"/>
+      </w:pPr>
+      <w:rPr>
+        <w:rFonts w:ascii="Courier New" w:hAnsi="Courier New" w:cs="Courier New" w:eastAsia="Courier New" w:hint="default"/>
+      </w:rPr>
+    </w:lvl>
+    <w:lvl w:ilvl="2">
+      <w:start w:val="1"/>
+      <w:numFmt w:val="bullet"/>
+      <w:isLgl w:val="false"/>
+      <w:suff w:val="tab"/>
+      <w:lvlText w:val="§"/>
+      <w:lvlJc w:val="left"/>
+      <w:pPr>
+        <w:ind w:left="2160" w:hanging="360"/>
+      </w:pPr>
+      <w:rPr>
+        <w:rFonts w:ascii="Wingdings" w:hAnsi="Wingdings" w:cs="Wingdings" w:eastAsia="Wingdings" w:hint="default"/>
+      </w:rPr>
+    </w:lvl>
+    <w:lvl w:ilvl="3">
+      <w:start w:val="1"/>
+      <w:numFmt w:val="bullet"/>
+      <w:isLgl w:val="false"/>
+      <w:suff w:val="tab"/>
+      <w:lvlText w:val="·"/>
+      <w:lvlJc w:val="left"/>
+      <w:pPr>
+        <w:ind w:left="2880" w:hanging="360"/>
+      </w:pPr>
+      <w:rPr>
+        <w:rFonts w:ascii="Symbol" w:hAnsi="Symbol" w:cs="Symbol" w:eastAsia="Symbol" w:hint="default"/>
+      </w:rPr>
+    </w:lvl>
+    <w:lvl w:ilvl="4">
+      <w:start w:val="1"/>
+      <w:numFmt w:val="bullet"/>
+      <w:isLgl w:val="false"/>
+      <w:suff w:val="tab"/>
+      <w:lvlText w:val="o"/>
+      <w:lvlJc w:val="left"/>
+      <w:pPr>
+        <w:ind w:left="3600" w:hanging="360"/>
+      </w:pPr>
+      <w:rPr>
+        <w:rFonts w:ascii="Courier New" w:hAnsi="Courier New" w:cs="Courier New" w:eastAsia="Courier New" w:hint="default"/>
+      </w:rPr>
+    </w:lvl>
+    <w:lvl w:ilvl="5">
+      <w:start w:val="1"/>
+      <w:numFmt w:val="bullet"/>
+      <w:isLgl w:val="false"/>
+      <w:suff w:val="tab"/>
+      <w:lvlText w:val="§"/>
+      <w:lvlJc w:val="left"/>
+      <w:pPr>
+        <w:ind w:left="4320" w:hanging="360"/>
+      </w:pPr>
+      <w:rPr>
+        <w:rFonts w:ascii="Wingdings" w:hAnsi="Wingdings" w:cs="Wingdings" w:eastAsia="Wingdings" w:hint="default"/>
+      </w:rPr>
+    </w:lvl>
+    <w:lvl w:ilvl="6">
+      <w:start w:val="1"/>
+      <w:numFmt w:val="bullet"/>
+      <w:isLgl w:val="false"/>
+      <w:suff w:val="tab"/>
+      <w:lvlText w:val="·"/>
+      <w:lvlJc w:val="left"/>
+      <w:pPr>
+        <w:ind w:left="5040" w:hanging="360"/>
+      </w:pPr>
+      <w:rPr>
+        <w:rFonts w:ascii="Symbol" w:hAnsi="Symbol" w:cs="Symbol" w:eastAsia="Symbol" w:hint="default"/>
+      </w:rPr>
+    </w:lvl>
+    <w:lvl w:ilvl="7">
+      <w:start w:val="1"/>
+      <w:numFmt w:val="bullet"/>
+      <w:isLgl w:val="false"/>
+      <w:suff w:val="tab"/>
+      <w:lvlText w:val="o"/>
+      <w:lvlJc w:val="left"/>
+      <w:pPr>
+        <w:ind w:left="5760" w:hanging="360"/>
+      </w:pPr>
+      <w:rPr>
+        <w:rFonts w:ascii="Courier New" w:hAnsi="Courier New" w:cs="Courier New" w:eastAsia="Courier New" w:hint="default"/>
+      </w:rPr>
+    </w:lvl>
+    <w:lvl w:ilvl="8">
+      <w:start w:val="1"/>
+      <w:numFmt w:val="bullet"/>
+      <w:isLgl w:val="false"/>
+      <w:suff w:val="tab"/>
+      <w:lvlText w:val="§"/>
+      <w:lvlJc w:val="left"/>
+      <w:pPr>
+        <w:ind w:left="6480" w:hanging="360"/>
+      </w:pPr>
+      <w:rPr>
+        <w:rFonts w:ascii="Wingdings" w:hAnsi="Wingdings" w:cs="Wingdings" w:eastAsia="Wingdings" w:hint="default"/>
+      </w:rPr>
+    </w:lvl>
+  </w:abstractNum>
+  <w:abstractNum w:abstractNumId="11">
+    <w:multiLevelType w:val="hybridMultilevel"/>
+    <w:lvl w:ilvl="0">
+      <w:start w:val="1"/>
+      <w:numFmt w:val="bullet"/>
+      <w:isLgl w:val="false"/>
+      <w:suff w:val="tab"/>
+      <w:lvlText w:val="·"/>
+      <w:lvlJc w:val="left"/>
+      <w:pPr>
+        <w:ind w:left="709" w:hanging="360"/>
+      </w:pPr>
+      <w:rPr>
+        <w:rFonts w:ascii="Symbol" w:hAnsi="Symbol" w:cs="Symbol" w:eastAsia="Symbol" w:hint="default"/>
+      </w:rPr>
+    </w:lvl>
+    <w:lvl w:ilvl="1">
+      <w:start w:val="1"/>
+      <w:numFmt w:val="bullet"/>
+      <w:isLgl w:val="false"/>
+      <w:suff w:val="tab"/>
+      <w:lvlText w:val="o"/>
+      <w:lvlJc w:val="left"/>
+      <w:pPr>
+        <w:ind w:left="1440" w:hanging="360"/>
+      </w:pPr>
+      <w:rPr>
+        <w:rFonts w:ascii="Courier New" w:hAnsi="Courier New" w:cs="Courier New" w:eastAsia="Courier New" w:hint="default"/>
+      </w:rPr>
+    </w:lvl>
+    <w:lvl w:ilvl="2">
+      <w:start w:val="1"/>
+      <w:numFmt w:val="bullet"/>
+      <w:isLgl w:val="false"/>
+      <w:suff w:val="tab"/>
+      <w:lvlText w:val="§"/>
+      <w:lvlJc w:val="left"/>
+      <w:pPr>
+        <w:ind w:left="2160" w:hanging="360"/>
+      </w:pPr>
+      <w:rPr>
+        <w:rFonts w:ascii="Wingdings" w:hAnsi="Wingdings" w:cs="Wingdings" w:eastAsia="Wingdings" w:hint="default"/>
+      </w:rPr>
+    </w:lvl>
+    <w:lvl w:ilvl="3">
+      <w:start w:val="1"/>
+      <w:numFmt w:val="bullet"/>
+      <w:isLgl w:val="false"/>
+      <w:suff w:val="tab"/>
+      <w:lvlText w:val="·"/>
+      <w:lvlJc w:val="left"/>
+      <w:pPr>
+        <w:ind w:left="2880" w:hanging="360"/>
+      </w:pPr>
+      <w:rPr>
+        <w:rFonts w:ascii="Symbol" w:hAnsi="Symbol" w:cs="Symbol" w:eastAsia="Symbol" w:hint="default"/>
+      </w:rPr>
+    </w:lvl>
+    <w:lvl w:ilvl="4">
+      <w:start w:val="1"/>
+      <w:numFmt w:val="bullet"/>
+      <w:isLgl w:val="false"/>
+      <w:suff w:val="tab"/>
+      <w:lvlText w:val="o"/>
+      <w:lvlJc w:val="left"/>
+      <w:pPr>
+        <w:ind w:left="3600" w:hanging="360"/>
+      </w:pPr>
+      <w:rPr>
+        <w:rFonts w:ascii="Courier New" w:hAnsi="Courier New" w:cs="Courier New" w:eastAsia="Courier New" w:hint="default"/>
+      </w:rPr>
+    </w:lvl>
+    <w:lvl w:ilvl="5">
+      <w:start w:val="1"/>
+      <w:numFmt w:val="bullet"/>
+      <w:isLgl w:val="false"/>
+      <w:suff w:val="tab"/>
+      <w:lvlText w:val="§"/>
+      <w:lvlJc w:val="left"/>
+      <w:pPr>
+        <w:ind w:left="4320" w:hanging="360"/>
+      </w:pPr>
+      <w:rPr>
+        <w:rFonts w:ascii="Wingdings" w:hAnsi="Wingdings" w:cs="Wingdings" w:eastAsia="Wingdings" w:hint="default"/>
+      </w:rPr>
+    </w:lvl>
+    <w:lvl w:ilvl="6">
+      <w:start w:val="1"/>
+      <w:numFmt w:val="bullet"/>
+      <w:isLgl w:val="false"/>
+      <w:suff w:val="tab"/>
+      <w:lvlText w:val="·"/>
+      <w:lvlJc w:val="left"/>
+      <w:pPr>
+        <w:ind w:left="5040" w:hanging="360"/>
+      </w:pPr>
+      <w:rPr>
+        <w:rFonts w:ascii="Symbol" w:hAnsi="Symbol" w:cs="Symbol" w:eastAsia="Symbol" w:hint="default"/>
+      </w:rPr>
+    </w:lvl>
+    <w:lvl w:ilvl="7">
+      <w:start w:val="1"/>
+      <w:numFmt w:val="bullet"/>
+      <w:isLgl w:val="false"/>
+      <w:suff w:val="tab"/>
+      <w:lvlText w:val="o"/>
+      <w:lvlJc w:val="left"/>
+      <w:pPr>
+        <w:ind w:left="5760" w:hanging="360"/>
+      </w:pPr>
+      <w:rPr>
+        <w:rFonts w:ascii="Courier New" w:hAnsi="Courier New" w:cs="Courier New" w:eastAsia="Courier New" w:hint="default"/>
+      </w:rPr>
+    </w:lvl>
+    <w:lvl w:ilvl="8">
+      <w:start w:val="1"/>
+      <w:numFmt w:val="bullet"/>
+      <w:isLgl w:val="false"/>
+      <w:suff w:val="tab"/>
+      <w:lvlText w:val="§"/>
+      <w:lvlJc w:val="left"/>
+      <w:pPr>
+        <w:ind w:left="6480" w:hanging="360"/>
+      </w:pPr>
+      <w:rPr>
+        <w:rFonts w:ascii="Wingdings" w:hAnsi="Wingdings" w:cs="Wingdings" w:eastAsia="Wingdings" w:hint="default"/>
+      </w:rPr>
+    </w:lvl>
+  </w:abstractNum>
+  <w:abstractNum w:abstractNumId="12">
+    <w:multiLevelType w:val="hybridMultilevel"/>
+    <w:lvl w:ilvl="0">
+      <w:start w:val="1"/>
+      <w:numFmt w:val="bullet"/>
+      <w:isLgl w:val="false"/>
+      <w:suff w:val="tab"/>
+      <w:lvlText w:val="·"/>
+      <w:lvlJc w:val="left"/>
+      <w:pPr>
+        <w:ind w:left="709" w:hanging="360"/>
+      </w:pPr>
+      <w:rPr>
+        <w:rFonts w:ascii="Symbol" w:hAnsi="Symbol" w:cs="Symbol" w:eastAsia="Symbol" w:hint="default"/>
+      </w:rPr>
+    </w:lvl>
+    <w:lvl w:ilvl="1">
+      <w:start w:val="1"/>
+      <w:numFmt w:val="bullet"/>
+      <w:isLgl w:val="false"/>
+      <w:suff w:val="tab"/>
+      <w:lvlText w:val="o"/>
+      <w:lvlJc w:val="left"/>
+      <w:pPr>
+        <w:ind w:left="1440" w:hanging="360"/>
+      </w:pPr>
+      <w:rPr>
+        <w:rFonts w:ascii="Courier New" w:hAnsi="Courier New" w:cs="Courier New" w:eastAsia="Courier New" w:hint="default"/>
+      </w:rPr>
+    </w:lvl>
+    <w:lvl w:ilvl="2">
+      <w:start w:val="1"/>
+      <w:numFmt w:val="bullet"/>
+      <w:isLgl w:val="false"/>
+      <w:suff w:val="tab"/>
+      <w:lvlText w:val="§"/>
+      <w:lvlJc w:val="left"/>
+      <w:pPr>
+        <w:ind w:left="2160" w:hanging="360"/>
+      </w:pPr>
+      <w:rPr>
+        <w:rFonts w:ascii="Wingdings" w:hAnsi="Wingdings" w:cs="Wingdings" w:eastAsia="Wingdings" w:hint="default"/>
+      </w:rPr>
+    </w:lvl>
+    <w:lvl w:ilvl="3">
+      <w:start w:val="1"/>
+      <w:numFmt w:val="bullet"/>
+      <w:isLgl w:val="false"/>
+      <w:suff w:val="tab"/>
+      <w:lvlText w:val="·"/>
+      <w:lvlJc w:val="left"/>
+      <w:pPr>
+        <w:ind w:left="2880" w:hanging="360"/>
+      </w:pPr>
+      <w:rPr>
+        <w:rFonts w:ascii="Symbol" w:hAnsi="Symbol" w:cs="Symbol" w:eastAsia="Symbol" w:hint="default"/>
+      </w:rPr>
+    </w:lvl>
+    <w:lvl w:ilvl="4">
+      <w:start w:val="1"/>
+      <w:numFmt w:val="bullet"/>
+      <w:isLgl w:val="false"/>
+      <w:suff w:val="tab"/>
+      <w:lvlText w:val="o"/>
+      <w:lvlJc w:val="left"/>
+      <w:pPr>
+        <w:ind w:left="3600" w:hanging="360"/>
+      </w:pPr>
+      <w:rPr>
+        <w:rFonts w:ascii="Courier New" w:hAnsi="Courier New" w:cs="Courier New" w:eastAsia="Courier New" w:hint="default"/>
+      </w:rPr>
+    </w:lvl>
+    <w:lvl w:ilvl="5">
+      <w:start w:val="1"/>
+      <w:numFmt w:val="bullet"/>
+      <w:isLgl w:val="false"/>
+      <w:suff w:val="tab"/>
+      <w:lvlText w:val="§"/>
+      <w:lvlJc w:val="left"/>
+      <w:pPr>
+        <w:ind w:left="4320" w:hanging="360"/>
+      </w:pPr>
+      <w:rPr>
+        <w:rFonts w:ascii="Wingdings" w:hAnsi="Wingdings" w:cs="Wingdings" w:eastAsia="Wingdings" w:hint="default"/>
+      </w:rPr>
+    </w:lvl>
+    <w:lvl w:ilvl="6">
+      <w:start w:val="1"/>
+      <w:numFmt w:val="bullet"/>
+      <w:isLgl w:val="false"/>
+      <w:suff w:val="tab"/>
+      <w:lvlText w:val="·"/>
+      <w:lvlJc w:val="left"/>
+      <w:pPr>
+        <w:ind w:left="5040" w:hanging="360"/>
+      </w:pPr>
+      <w:rPr>
+        <w:rFonts w:ascii="Symbol" w:hAnsi="Symbol" w:cs="Symbol" w:eastAsia="Symbol" w:hint="default"/>
+      </w:rPr>
+    </w:lvl>
+    <w:lvl w:ilvl="7">
+      <w:start w:val="1"/>
+      <w:numFmt w:val="bullet"/>
+      <w:isLgl w:val="false"/>
+      <w:suff w:val="tab"/>
+      <w:lvlText w:val="o"/>
+      <w:lvlJc w:val="left"/>
+      <w:pPr>
+        <w:ind w:left="5760" w:hanging="360"/>
+      </w:pPr>
+      <w:rPr>
+        <w:rFonts w:ascii="Courier New" w:hAnsi="Courier New" w:cs="Courier New" w:eastAsia="Courier New" w:hint="default"/>
+      </w:rPr>
+    </w:lvl>
+    <w:lvl w:ilvl="8">
+      <w:start w:val="1"/>
+      <w:numFmt w:val="bullet"/>
+      <w:isLgl w:val="false"/>
+      <w:suff w:val="tab"/>
+      <w:lvlText w:val="§"/>
+      <w:lvlJc w:val="left"/>
+      <w:pPr>
+        <w:ind w:left="6480" w:hanging="360"/>
+      </w:pPr>
+      <w:rPr>
+        <w:rFonts w:ascii="Wingdings" w:hAnsi="Wingdings" w:cs="Wingdings" w:eastAsia="Wingdings" w:hint="default"/>
+      </w:rPr>
+    </w:lvl>
+  </w:abstractNum>
+  <w:abstractNum w:abstractNumId="13">
+    <w:multiLevelType w:val="hybridMultilevel"/>
+    <w:lvl w:ilvl="0">
+      <w:start w:val="1"/>
+      <w:numFmt w:val="bullet"/>
+      <w:isLgl w:val="false"/>
+      <w:suff w:val="tab"/>
+      <w:lvlText w:val="·"/>
+      <w:lvlJc w:val="left"/>
+      <w:pPr>
+        <w:ind w:left="709" w:hanging="360"/>
+      </w:pPr>
+      <w:rPr>
+        <w:rFonts w:ascii="Symbol" w:hAnsi="Symbol" w:cs="Symbol" w:eastAsia="Symbol" w:hint="default"/>
+      </w:rPr>
+    </w:lvl>
+    <w:lvl w:ilvl="1">
+      <w:start w:val="1"/>
+      <w:numFmt w:val="bullet"/>
+      <w:isLgl w:val="false"/>
+      <w:suff w:val="tab"/>
+      <w:lvlText w:val="o"/>
+      <w:lvlJc w:val="left"/>
+      <w:pPr>
+        <w:ind w:left="1440" w:hanging="360"/>
+      </w:pPr>
+      <w:rPr>
+        <w:rFonts w:ascii="Courier New" w:hAnsi="Courier New" w:cs="Courier New" w:eastAsia="Courier New" w:hint="default"/>
+      </w:rPr>
+    </w:lvl>
+    <w:lvl w:ilvl="2">
+      <w:start w:val="1"/>
+      <w:numFmt w:val="bullet"/>
+      <w:isLgl w:val="false"/>
+      <w:suff w:val="tab"/>
+      <w:lvlText w:val="§"/>
+      <w:lvlJc w:val="left"/>
+      <w:pPr>
+        <w:ind w:left="2160" w:hanging="360"/>
+      </w:pPr>
+      <w:rPr>
+        <w:rFonts w:ascii="Wingdings" w:hAnsi="Wingdings" w:cs="Wingdings" w:eastAsia="Wingdings" w:hint="default"/>
+      </w:rPr>
+    </w:lvl>
+    <w:lvl w:ilvl="3">
+      <w:start w:val="1"/>
+      <w:numFmt w:val="bullet"/>
+      <w:isLgl w:val="false"/>
+      <w:suff w:val="tab"/>
+      <w:lvlText w:val="·"/>
+      <w:lvlJc w:val="left"/>
+      <w:pPr>
+        <w:ind w:left="2880" w:hanging="360"/>
+      </w:pPr>
+      <w:rPr>
+        <w:rFonts w:ascii="Symbol" w:hAnsi="Symbol" w:cs="Symbol" w:eastAsia="Symbol" w:hint="default"/>
+      </w:rPr>
+    </w:lvl>
+    <w:lvl w:ilvl="4">
+      <w:start w:val="1"/>
+      <w:numFmt w:val="bullet"/>
+      <w:isLgl w:val="false"/>
+      <w:suff w:val="tab"/>
+      <w:lvlText w:val="o"/>
+      <w:lvlJc w:val="left"/>
+      <w:pPr>
+        <w:ind w:left="3600" w:hanging="360"/>
+      </w:pPr>
+      <w:rPr>
+        <w:rFonts w:ascii="Courier New" w:hAnsi="Courier New" w:cs="Courier New" w:eastAsia="Courier New" w:hint="default"/>
+      </w:rPr>
+    </w:lvl>
+    <w:lvl w:ilvl="5">
+      <w:start w:val="1"/>
+      <w:numFmt w:val="bullet"/>
+      <w:isLgl w:val="false"/>
+      <w:suff w:val="tab"/>
+      <w:lvlText w:val="§"/>
+      <w:lvlJc w:val="left"/>
+      <w:pPr>
+        <w:ind w:left="4320" w:hanging="360"/>
+      </w:pPr>
+      <w:rPr>
+        <w:rFonts w:ascii="Wingdings" w:hAnsi="Wingdings" w:cs="Wingdings" w:eastAsia="Wingdings" w:hint="default"/>
+      </w:rPr>
+    </w:lvl>
+    <w:lvl w:ilvl="6">
+      <w:start w:val="1"/>
+      <w:numFmt w:val="bullet"/>
+      <w:isLgl w:val="false"/>
+      <w:suff w:val="tab"/>
+      <w:lvlText w:val="·"/>
+      <w:lvlJc w:val="left"/>
+      <w:pPr>
+        <w:ind w:left="5040" w:hanging="360"/>
+      </w:pPr>
+      <w:rPr>
+        <w:rFonts w:ascii="Symbol" w:hAnsi="Symbol" w:cs="Symbol" w:eastAsia="Symbol" w:hint="default"/>
+      </w:rPr>
+    </w:lvl>
+    <w:lvl w:ilvl="7">
+      <w:start w:val="1"/>
+      <w:numFmt w:val="bullet"/>
+      <w:isLgl w:val="false"/>
+      <w:suff w:val="tab"/>
+      <w:lvlText w:val="o"/>
+      <w:lvlJc w:val="left"/>
+      <w:pPr>
+        <w:ind w:left="5760" w:hanging="360"/>
+      </w:pPr>
+      <w:rPr>
+        <w:rFonts w:ascii="Courier New" w:hAnsi="Courier New" w:cs="Courier New" w:eastAsia="Courier New" w:hint="default"/>
+      </w:rPr>
+    </w:lvl>
+    <w:lvl w:ilvl="8">
+      <w:start w:val="1"/>
+      <w:numFmt w:val="bullet"/>
+      <w:isLgl w:val="false"/>
+      <w:suff w:val="tab"/>
+      <w:lvlText w:val="§"/>
+      <w:lvlJc w:val="left"/>
+      <w:pPr>
+        <w:ind w:left="6480" w:hanging="360"/>
+      </w:pPr>
+      <w:rPr>
+        <w:rFonts w:ascii="Wingdings" w:hAnsi="Wingdings" w:cs="Wingdings" w:eastAsia="Wingdings" w:hint="default"/>
+      </w:rPr>
+    </w:lvl>
+  </w:abstractNum>
   <w:num w:numId="1">
     <w:abstractNumId w:val="0"/>
   </w:num>
@@ -3469,6 +5611,33 @@
   </w:num>
   <w:num w:numId="5">
     <w:abstractNumId w:val="4"/>
+  </w:num>
+  <w:num w:numId="6">
+    <w:abstractNumId w:val="5"/>
+  </w:num>
+  <w:num w:numId="7">
+    <w:abstractNumId w:val="6"/>
+  </w:num>
+  <w:num w:numId="8">
+    <w:abstractNumId w:val="7"/>
+  </w:num>
+  <w:num w:numId="9">
+    <w:abstractNumId w:val="8"/>
+  </w:num>
+  <w:num w:numId="10">
+    <w:abstractNumId w:val="9"/>
+  </w:num>
+  <w:num w:numId="11">
+    <w:abstractNumId w:val="10"/>
+  </w:num>
+  <w:num w:numId="12">
+    <w:abstractNumId w:val="11"/>
+  </w:num>
+  <w:num w:numId="13">
+    <w:abstractNumId w:val="12"/>
+  </w:num>
+  <w:num w:numId="14">
+    <w:abstractNumId w:val="13"/>
   </w:num>
 </w:numbering>
 </file>

</xml_diff>